<commit_message>
Colors and Photos added.
</commit_message>
<xml_diff>
--- a/Graphische Datenexploration/Grafiken/Aufgabe Visualisierung.docx
+++ b/Graphische Datenexploration/Grafiken/Aufgabe Visualisierung.docx
@@ -82,6 +82,79 @@
         </w:rPr>
         <w:t>Ich habe mir zur Aufgabe gemacht, eine in Gesamtsicht relativ trockene Materie (bestehende Datebank mit keinerlei Übersicht) irgendwie fassbar zu machen und dem Betrachter einen Überblick über die riesige Datenmenge zu präsentieren.</w:t>
       </w:r>
+      <w:r>
+        <w:rPr>
+          <w:rFonts w:ascii="Century Gothic" w:hAnsi="Century Gothic"/>
+          <w:sz w:val="20"/>
+          <w:szCs w:val="20"/>
+        </w:rPr>
+        <w:br/>
+        <w:t xml:space="preserve">Da der durchschnittliche Betrachter dieser Zeitschriften sicher eher technisch als grafisch orientiert ist, habe ich mich deshalb auch dazu entschieden, die Wordcloud mit </w:t>
+      </w:r>
+      <w:r>
+        <w:rPr>
+          <w:rFonts w:ascii="Century Gothic" w:hAnsi="Century Gothic"/>
+          <w:sz w:val="20"/>
+          <w:szCs w:val="20"/>
+        </w:rPr>
+        <w:t>einer ‘Sentiment Analysis’</w:t>
+      </w:r>
+      <w:r>
+        <w:rPr>
+          <w:rFonts w:ascii="Century Gothic" w:hAnsi="Century Gothic"/>
+          <w:sz w:val="20"/>
+          <w:szCs w:val="20"/>
+        </w:rPr>
+        <w:t xml:space="preserve"> zu ergänzen</w:t>
+      </w:r>
+      <w:r>
+        <w:rPr>
+          <w:rFonts w:ascii="Century Gothic" w:hAnsi="Century Gothic"/>
+          <w:sz w:val="20"/>
+          <w:szCs w:val="20"/>
+        </w:rPr>
+        <w:t xml:space="preserve">. Dies soll dem Leser eine alternative Perspektive ermöglichen </w:t>
+      </w:r>
+      <w:r>
+        <w:rPr>
+          <w:rFonts w:ascii="Century Gothic" w:hAnsi="Century Gothic"/>
+          <w:sz w:val="20"/>
+          <w:szCs w:val="20"/>
+        </w:rPr>
+        <w:t xml:space="preserve">und </w:t>
+      </w:r>
+      <w:r>
+        <w:rPr>
+          <w:rFonts w:ascii="Century Gothic" w:hAnsi="Century Gothic"/>
+          <w:sz w:val="20"/>
+          <w:szCs w:val="20"/>
+        </w:rPr>
+        <w:t xml:space="preserve">ihm </w:t>
+      </w:r>
+      <w:r>
+        <w:rPr>
+          <w:rFonts w:ascii="Century Gothic" w:hAnsi="Century Gothic"/>
+          <w:sz w:val="20"/>
+          <w:szCs w:val="20"/>
+        </w:rPr>
+        <w:t>eine weitere Dimension des ‘Eintauchens’</w:t>
+      </w:r>
+      <w:r>
+        <w:rPr>
+          <w:rFonts w:ascii="Century Gothic" w:hAnsi="Century Gothic"/>
+          <w:sz w:val="20"/>
+          <w:szCs w:val="20"/>
+        </w:rPr>
+        <w:t xml:space="preserve"> </w:t>
+      </w:r>
+      <w:r>
+        <w:rPr>
+          <w:rFonts w:ascii="Century Gothic" w:hAnsi="Century Gothic"/>
+          <w:sz w:val="20"/>
+          <w:szCs w:val="20"/>
+        </w:rPr>
+        <w:t>ermöglichen.</w:t>
+      </w:r>
     </w:p>
     <w:p>
       <w:pPr>
@@ -307,8 +380,6 @@
         </w:rPr>
         <w:t xml:space="preserve"> und die Vielschichtigkeit erkennt</w:t>
       </w:r>
-      <w:bookmarkStart w:id="0" w:name="_GoBack"/>
-      <w:bookmarkEnd w:id="0"/>
       <w:r>
         <w:rPr>
           <w:rFonts w:ascii="Century Gothic" w:hAnsi="Century Gothic"/>
@@ -364,6 +435,357 @@
       <w:r>
         <w:rPr>
           <w:rFonts w:ascii="Century Gothic" w:hAnsi="Century Gothic"/>
+          <w:noProof/>
+          <w:sz w:val="20"/>
+          <w:szCs w:val="20"/>
+          <w:lang w:eastAsia="de-CH"/>
+        </w:rPr>
+        <w:drawing>
+          <wp:inline distT="0" distB="0" distL="0" distR="0">
+            <wp:extent cx="1703539" cy="1203692"/>
+            <wp:effectExtent l="0" t="0" r="0" b="0"/>
+            <wp:docPr id="6" name="Grafik 6" descr="C:\Users\ch0125\AppData\Local\Temp\Evernote Snapshot 20170129 235114.png"/>
+            <wp:cNvGraphicFramePr>
+              <a:graphicFrameLocks xmlns:a="http://schemas.openxmlformats.org/drawingml/2006/main" noChangeAspect="1"/>
+            </wp:cNvGraphicFramePr>
+            <a:graphic xmlns:a="http://schemas.openxmlformats.org/drawingml/2006/main">
+              <a:graphicData uri="http://schemas.openxmlformats.org/drawingml/2006/picture">
+                <pic:pic xmlns:pic="http://schemas.openxmlformats.org/drawingml/2006/picture">
+                  <pic:nvPicPr>
+                    <pic:cNvPr id="0" name="Picture 6" descr="C:\Users\ch0125\AppData\Local\Temp\Evernote Snapshot 20170129 235114.png"/>
+                    <pic:cNvPicPr>
+                      <a:picLocks noChangeAspect="1" noChangeArrowheads="1"/>
+                    </pic:cNvPicPr>
+                  </pic:nvPicPr>
+                  <pic:blipFill>
+                    <a:blip r:embed="rId4" cstate="print">
+                      <a:extLst>
+                        <a:ext uri="{28A0092B-C50C-407E-A947-70E740481C1C}">
+                          <a14:useLocalDpi xmlns:a14="http://schemas.microsoft.com/office/drawing/2010/main" val="0"/>
+                        </a:ext>
+                      </a:extLst>
+                    </a:blip>
+                    <a:srcRect/>
+                    <a:stretch>
+                      <a:fillRect/>
+                    </a:stretch>
+                  </pic:blipFill>
+                  <pic:spPr bwMode="auto">
+                    <a:xfrm>
+                      <a:off x="0" y="0"/>
+                      <a:ext cx="1709601" cy="1207975"/>
+                    </a:xfrm>
+                    <a:prstGeom prst="rect">
+                      <a:avLst/>
+                    </a:prstGeom>
+                    <a:noFill/>
+                    <a:ln>
+                      <a:noFill/>
+                    </a:ln>
+                  </pic:spPr>
+                </pic:pic>
+              </a:graphicData>
+            </a:graphic>
+          </wp:inline>
+        </w:drawing>
+      </w:r>
+      <w:r>
+        <w:rPr>
+          <w:rFonts w:ascii="Century Gothic" w:hAnsi="Century Gothic"/>
+          <w:noProof/>
+          <w:sz w:val="20"/>
+          <w:szCs w:val="20"/>
+          <w:lang w:eastAsia="de-CH"/>
+        </w:rPr>
+        <w:drawing>
+          <wp:inline distT="0" distB="0" distL="0" distR="0">
+            <wp:extent cx="1425094" cy="1007092"/>
+            <wp:effectExtent l="0" t="0" r="3810" b="3175"/>
+            <wp:docPr id="7" name="Grafik 7" descr="C:\Users\ch0125\AppData\Local\Temp\Evernote Snapshot 20170129 235114.png"/>
+            <wp:cNvGraphicFramePr>
+              <a:graphicFrameLocks xmlns:a="http://schemas.openxmlformats.org/drawingml/2006/main" noChangeAspect="1"/>
+            </wp:cNvGraphicFramePr>
+            <a:graphic xmlns:a="http://schemas.openxmlformats.org/drawingml/2006/main">
+              <a:graphicData uri="http://schemas.openxmlformats.org/drawingml/2006/picture">
+                <pic:pic xmlns:pic="http://schemas.openxmlformats.org/drawingml/2006/picture">
+                  <pic:nvPicPr>
+                    <pic:cNvPr id="0" name="Picture 7" descr="C:\Users\ch0125\AppData\Local\Temp\Evernote Snapshot 20170129 235114.png"/>
+                    <pic:cNvPicPr>
+                      <a:picLocks noChangeAspect="1" noChangeArrowheads="1"/>
+                    </pic:cNvPicPr>
+                  </pic:nvPicPr>
+                  <pic:blipFill>
+                    <a:blip r:embed="rId5" cstate="print">
+                      <a:extLst>
+                        <a:ext uri="{28A0092B-C50C-407E-A947-70E740481C1C}">
+                          <a14:useLocalDpi xmlns:a14="http://schemas.microsoft.com/office/drawing/2010/main" val="0"/>
+                        </a:ext>
+                      </a:extLst>
+                    </a:blip>
+                    <a:srcRect/>
+                    <a:stretch>
+                      <a:fillRect/>
+                    </a:stretch>
+                  </pic:blipFill>
+                  <pic:spPr bwMode="auto">
+                    <a:xfrm>
+                      <a:off x="0" y="0"/>
+                      <a:ext cx="1434919" cy="1014035"/>
+                    </a:xfrm>
+                    <a:prstGeom prst="rect">
+                      <a:avLst/>
+                    </a:prstGeom>
+                    <a:noFill/>
+                    <a:ln>
+                      <a:noFill/>
+                    </a:ln>
+                  </pic:spPr>
+                </pic:pic>
+              </a:graphicData>
+            </a:graphic>
+          </wp:inline>
+        </w:drawing>
+      </w:r>
+      <w:r>
+        <w:rPr>
+          <w:rFonts w:ascii="Century Gothic" w:hAnsi="Century Gothic"/>
+          <w:noProof/>
+          <w:sz w:val="20"/>
+          <w:szCs w:val="20"/>
+          <w:lang w:eastAsia="de-CH"/>
+        </w:rPr>
+        <w:drawing>
+          <wp:inline distT="0" distB="0" distL="0" distR="0">
+            <wp:extent cx="1565753" cy="1106768"/>
+            <wp:effectExtent l="0" t="0" r="0" b="0"/>
+            <wp:docPr id="8" name="Grafik 8" descr="C:\Users\ch0125\AppData\Local\Temp\Evernote Snapshot 20170129 235115.png"/>
+            <wp:cNvGraphicFramePr>
+              <a:graphicFrameLocks xmlns:a="http://schemas.openxmlformats.org/drawingml/2006/main" noChangeAspect="1"/>
+            </wp:cNvGraphicFramePr>
+            <a:graphic xmlns:a="http://schemas.openxmlformats.org/drawingml/2006/main">
+              <a:graphicData uri="http://schemas.openxmlformats.org/drawingml/2006/picture">
+                <pic:pic xmlns:pic="http://schemas.openxmlformats.org/drawingml/2006/picture">
+                  <pic:nvPicPr>
+                    <pic:cNvPr id="0" name="Picture 8" descr="C:\Users\ch0125\AppData\Local\Temp\Evernote Snapshot 20170129 235115.png"/>
+                    <pic:cNvPicPr>
+                      <a:picLocks noChangeAspect="1" noChangeArrowheads="1"/>
+                    </pic:cNvPicPr>
+                  </pic:nvPicPr>
+                  <pic:blipFill>
+                    <a:blip r:embed="rId6" cstate="print">
+                      <a:extLst>
+                        <a:ext uri="{28A0092B-C50C-407E-A947-70E740481C1C}">
+                          <a14:useLocalDpi xmlns:a14="http://schemas.microsoft.com/office/drawing/2010/main" val="0"/>
+                        </a:ext>
+                      </a:extLst>
+                    </a:blip>
+                    <a:srcRect/>
+                    <a:stretch>
+                      <a:fillRect/>
+                    </a:stretch>
+                  </pic:blipFill>
+                  <pic:spPr bwMode="auto">
+                    <a:xfrm>
+                      <a:off x="0" y="0"/>
+                      <a:ext cx="1570632" cy="1110217"/>
+                    </a:xfrm>
+                    <a:prstGeom prst="rect">
+                      <a:avLst/>
+                    </a:prstGeom>
+                    <a:noFill/>
+                    <a:ln>
+                      <a:noFill/>
+                    </a:ln>
+                  </pic:spPr>
+                </pic:pic>
+              </a:graphicData>
+            </a:graphic>
+          </wp:inline>
+        </w:drawing>
+      </w:r>
+      <w:r>
+        <w:rPr>
+          <w:rFonts w:ascii="Century Gothic" w:hAnsi="Century Gothic"/>
+          <w:noProof/>
+          <w:sz w:val="20"/>
+          <w:szCs w:val="20"/>
+          <w:lang w:eastAsia="de-CH"/>
+        </w:rPr>
+        <w:drawing>
+          <wp:inline distT="0" distB="0" distL="0" distR="0">
+            <wp:extent cx="1704813" cy="1205004"/>
+            <wp:effectExtent l="0" t="0" r="0" b="0"/>
+            <wp:docPr id="11" name="Grafik 11" descr="C:\Users\ch0125\AppData\Local\Temp\Evernote Snapshot 20170129 235115.png"/>
+            <wp:cNvGraphicFramePr>
+              <a:graphicFrameLocks xmlns:a="http://schemas.openxmlformats.org/drawingml/2006/main" noChangeAspect="1"/>
+            </wp:cNvGraphicFramePr>
+            <a:graphic xmlns:a="http://schemas.openxmlformats.org/drawingml/2006/main">
+              <a:graphicData uri="http://schemas.openxmlformats.org/drawingml/2006/picture">
+                <pic:pic xmlns:pic="http://schemas.openxmlformats.org/drawingml/2006/picture">
+                  <pic:nvPicPr>
+                    <pic:cNvPr id="0" name="Picture 11" descr="C:\Users\ch0125\AppData\Local\Temp\Evernote Snapshot 20170129 235115.png"/>
+                    <pic:cNvPicPr>
+                      <a:picLocks noChangeAspect="1" noChangeArrowheads="1"/>
+                    </pic:cNvPicPr>
+                  </pic:nvPicPr>
+                  <pic:blipFill>
+                    <a:blip r:embed="rId7" cstate="print">
+                      <a:extLst>
+                        <a:ext uri="{28A0092B-C50C-407E-A947-70E740481C1C}">
+                          <a14:useLocalDpi xmlns:a14="http://schemas.microsoft.com/office/drawing/2010/main" val="0"/>
+                        </a:ext>
+                      </a:extLst>
+                    </a:blip>
+                    <a:srcRect/>
+                    <a:stretch>
+                      <a:fillRect/>
+                    </a:stretch>
+                  </pic:blipFill>
+                  <pic:spPr bwMode="auto">
+                    <a:xfrm>
+                      <a:off x="0" y="0"/>
+                      <a:ext cx="1710682" cy="1209152"/>
+                    </a:xfrm>
+                    <a:prstGeom prst="rect">
+                      <a:avLst/>
+                    </a:prstGeom>
+                    <a:noFill/>
+                    <a:ln>
+                      <a:noFill/>
+                    </a:ln>
+                  </pic:spPr>
+                </pic:pic>
+              </a:graphicData>
+            </a:graphic>
+          </wp:inline>
+        </w:drawing>
+      </w:r>
+      <w:r>
+        <w:rPr>
+          <w:rFonts w:ascii="Century Gothic" w:hAnsi="Century Gothic"/>
+          <w:noProof/>
+          <w:sz w:val="20"/>
+          <w:szCs w:val="20"/>
+          <w:lang w:eastAsia="de-CH"/>
+        </w:rPr>
+        <w:drawing>
+          <wp:inline distT="0" distB="0" distL="0" distR="0">
+            <wp:extent cx="1748634" cy="1236375"/>
+            <wp:effectExtent l="0" t="0" r="4445" b="1905"/>
+            <wp:docPr id="9" name="Grafik 9" descr="C:\Users\ch0125\AppData\Local\Temp\Evernote Snapshot 20170129 235115.png"/>
+            <wp:cNvGraphicFramePr>
+              <a:graphicFrameLocks xmlns:a="http://schemas.openxmlformats.org/drawingml/2006/main" noChangeAspect="1"/>
+            </wp:cNvGraphicFramePr>
+            <a:graphic xmlns:a="http://schemas.openxmlformats.org/drawingml/2006/main">
+              <a:graphicData uri="http://schemas.openxmlformats.org/drawingml/2006/picture">
+                <pic:pic xmlns:pic="http://schemas.openxmlformats.org/drawingml/2006/picture">
+                  <pic:nvPicPr>
+                    <pic:cNvPr id="0" name="Picture 9" descr="C:\Users\ch0125\AppData\Local\Temp\Evernote Snapshot 20170129 235115.png"/>
+                    <pic:cNvPicPr>
+                      <a:picLocks noChangeAspect="1" noChangeArrowheads="1"/>
+                    </pic:cNvPicPr>
+                  </pic:nvPicPr>
+                  <pic:blipFill>
+                    <a:blip r:embed="rId8" cstate="print">
+                      <a:extLst>
+                        <a:ext uri="{28A0092B-C50C-407E-A947-70E740481C1C}">
+                          <a14:useLocalDpi xmlns:a14="http://schemas.microsoft.com/office/drawing/2010/main" val="0"/>
+                        </a:ext>
+                      </a:extLst>
+                    </a:blip>
+                    <a:srcRect/>
+                    <a:stretch>
+                      <a:fillRect/>
+                    </a:stretch>
+                  </pic:blipFill>
+                  <pic:spPr bwMode="auto">
+                    <a:xfrm>
+                      <a:off x="0" y="0"/>
+                      <a:ext cx="1755884" cy="1241501"/>
+                    </a:xfrm>
+                    <a:prstGeom prst="rect">
+                      <a:avLst/>
+                    </a:prstGeom>
+                    <a:noFill/>
+                    <a:ln>
+                      <a:noFill/>
+                    </a:ln>
+                  </pic:spPr>
+                </pic:pic>
+              </a:graphicData>
+            </a:graphic>
+          </wp:inline>
+        </w:drawing>
+      </w:r>
+      <w:r>
+        <w:rPr>
+          <w:rFonts w:ascii="Century Gothic" w:hAnsi="Century Gothic"/>
+          <w:noProof/>
+          <w:sz w:val="20"/>
+          <w:szCs w:val="20"/>
+          <w:lang w:eastAsia="de-CH"/>
+        </w:rPr>
+        <w:drawing>
+          <wp:inline distT="0" distB="0" distL="0" distR="0">
+            <wp:extent cx="1786212" cy="1262359"/>
+            <wp:effectExtent l="0" t="0" r="5080" b="0"/>
+            <wp:docPr id="10" name="Grafik 10" descr="C:\Users\ch0125\AppData\Local\Temp\Evernote Snapshot 20170129 235115.png"/>
+            <wp:cNvGraphicFramePr>
+              <a:graphicFrameLocks xmlns:a="http://schemas.openxmlformats.org/drawingml/2006/main" noChangeAspect="1"/>
+            </wp:cNvGraphicFramePr>
+            <a:graphic xmlns:a="http://schemas.openxmlformats.org/drawingml/2006/main">
+              <a:graphicData uri="http://schemas.openxmlformats.org/drawingml/2006/picture">
+                <pic:pic xmlns:pic="http://schemas.openxmlformats.org/drawingml/2006/picture">
+                  <pic:nvPicPr>
+                    <pic:cNvPr id="0" name="Picture 10" descr="C:\Users\ch0125\AppData\Local\Temp\Evernote Snapshot 20170129 235115.png"/>
+                    <pic:cNvPicPr>
+                      <a:picLocks noChangeAspect="1" noChangeArrowheads="1"/>
+                    </pic:cNvPicPr>
+                  </pic:nvPicPr>
+                  <pic:blipFill>
+                    <a:blip r:embed="rId9" cstate="print">
+                      <a:extLst>
+                        <a:ext uri="{28A0092B-C50C-407E-A947-70E740481C1C}">
+                          <a14:useLocalDpi xmlns:a14="http://schemas.microsoft.com/office/drawing/2010/main" val="0"/>
+                        </a:ext>
+                      </a:extLst>
+                    </a:blip>
+                    <a:srcRect/>
+                    <a:stretch>
+                      <a:fillRect/>
+                    </a:stretch>
+                  </pic:blipFill>
+                  <pic:spPr bwMode="auto">
+                    <a:xfrm>
+                      <a:off x="0" y="0"/>
+                      <a:ext cx="1802244" cy="1273690"/>
+                    </a:xfrm>
+                    <a:prstGeom prst="rect">
+                      <a:avLst/>
+                    </a:prstGeom>
+                    <a:noFill/>
+                    <a:ln>
+                      <a:noFill/>
+                    </a:ln>
+                  </pic:spPr>
+                </pic:pic>
+              </a:graphicData>
+            </a:graphic>
+          </wp:inline>
+        </w:drawing>
+      </w:r>
+    </w:p>
+    <w:p>
+      <w:pPr>
+        <w:rPr>
+          <w:rFonts w:ascii="Century Gothic" w:hAnsi="Century Gothic"/>
+          <w:sz w:val="20"/>
+          <w:szCs w:val="20"/>
+        </w:rPr>
+      </w:pPr>
+      <w:r>
+        <w:rPr>
+          <w:rFonts w:ascii="Century Gothic" w:hAnsi="Century Gothic"/>
           <w:b/>
           <w:sz w:val="20"/>
           <w:szCs w:val="20"/>
@@ -387,6 +809,255 @@
         </w:rPr>
         <w:t>Für die Farben habe ich versucht eine Triade von Farben zu finden die für  meine Situation geeignet ist. Ich brauchte eine Farbe für den Teil ‘Topics’ und zwei Farben für den Teil ‘Emotions’ – diese mussten zudem eher positive und negative Assoziationen repräsentieren können.</w:t>
       </w:r>
+    </w:p>
+    <w:p>
+      <w:pPr>
+        <w:rPr>
+          <w:rFonts w:ascii="Century Gothic" w:hAnsi="Century Gothic"/>
+          <w:sz w:val="20"/>
+          <w:szCs w:val="20"/>
+        </w:rPr>
+      </w:pPr>
+      <w:r>
+        <w:rPr>
+          <w:rFonts w:ascii="Century Gothic" w:hAnsi="Century Gothic"/>
+          <w:noProof/>
+          <w:sz w:val="20"/>
+          <w:szCs w:val="20"/>
+          <w:lang w:eastAsia="de-CH"/>
+        </w:rPr>
+        <w:lastRenderedPageBreak/>
+        <w:drawing>
+          <wp:inline distT="0" distB="0" distL="0" distR="0">
+            <wp:extent cx="1287675" cy="1273749"/>
+            <wp:effectExtent l="0" t="0" r="8255" b="3175"/>
+            <wp:docPr id="1" name="Grafik 1" descr="C:\Users\ch0125\AppData\Local\Temp\Image.png"/>
+            <wp:cNvGraphicFramePr>
+              <a:graphicFrameLocks xmlns:a="http://schemas.openxmlformats.org/drawingml/2006/main" noChangeAspect="1"/>
+            </wp:cNvGraphicFramePr>
+            <a:graphic xmlns:a="http://schemas.openxmlformats.org/drawingml/2006/main">
+              <a:graphicData uri="http://schemas.openxmlformats.org/drawingml/2006/picture">
+                <pic:pic xmlns:pic="http://schemas.openxmlformats.org/drawingml/2006/picture">
+                  <pic:nvPicPr>
+                    <pic:cNvPr id="0" name="Picture 1" descr="C:\Users\ch0125\AppData\Local\Temp\Image.png"/>
+                    <pic:cNvPicPr>
+                      <a:picLocks noChangeAspect="1" noChangeArrowheads="1"/>
+                    </pic:cNvPicPr>
+                  </pic:nvPicPr>
+                  <pic:blipFill>
+                    <a:blip r:embed="rId10" cstate="print">
+                      <a:extLst>
+                        <a:ext uri="{28A0092B-C50C-407E-A947-70E740481C1C}">
+                          <a14:useLocalDpi xmlns:a14="http://schemas.microsoft.com/office/drawing/2010/main" val="0"/>
+                        </a:ext>
+                      </a:extLst>
+                    </a:blip>
+                    <a:srcRect/>
+                    <a:stretch>
+                      <a:fillRect/>
+                    </a:stretch>
+                  </pic:blipFill>
+                  <pic:spPr bwMode="auto">
+                    <a:xfrm>
+                      <a:off x="0" y="0"/>
+                      <a:ext cx="1300439" cy="1286375"/>
+                    </a:xfrm>
+                    <a:prstGeom prst="rect">
+                      <a:avLst/>
+                    </a:prstGeom>
+                    <a:noFill/>
+                    <a:ln>
+                      <a:noFill/>
+                    </a:ln>
+                  </pic:spPr>
+                </pic:pic>
+              </a:graphicData>
+            </a:graphic>
+          </wp:inline>
+        </w:drawing>
+      </w:r>
+      <w:r>
+        <w:rPr>
+          <w:rFonts w:ascii="Century Gothic" w:hAnsi="Century Gothic"/>
+          <w:noProof/>
+          <w:sz w:val="20"/>
+          <w:szCs w:val="20"/>
+          <w:lang w:eastAsia="de-CH"/>
+        </w:rPr>
+        <w:drawing>
+          <wp:inline distT="0" distB="0" distL="0" distR="0">
+            <wp:extent cx="1300095" cy="1277201"/>
+            <wp:effectExtent l="0" t="0" r="0" b="0"/>
+            <wp:docPr id="2" name="Grafik 2" descr="C:\Users\ch0125\AppData\Local\Temp\Image.png"/>
+            <wp:cNvGraphicFramePr>
+              <a:graphicFrameLocks xmlns:a="http://schemas.openxmlformats.org/drawingml/2006/main" noChangeAspect="1"/>
+            </wp:cNvGraphicFramePr>
+            <a:graphic xmlns:a="http://schemas.openxmlformats.org/drawingml/2006/main">
+              <a:graphicData uri="http://schemas.openxmlformats.org/drawingml/2006/picture">
+                <pic:pic xmlns:pic="http://schemas.openxmlformats.org/drawingml/2006/picture">
+                  <pic:nvPicPr>
+                    <pic:cNvPr id="0" name="Picture 2" descr="C:\Users\ch0125\AppData\Local\Temp\Image.png"/>
+                    <pic:cNvPicPr>
+                      <a:picLocks noChangeAspect="1" noChangeArrowheads="1"/>
+                    </pic:cNvPicPr>
+                  </pic:nvPicPr>
+                  <pic:blipFill>
+                    <a:blip r:embed="rId11" cstate="print">
+                      <a:extLst>
+                        <a:ext uri="{28A0092B-C50C-407E-A947-70E740481C1C}">
+                          <a14:useLocalDpi xmlns:a14="http://schemas.microsoft.com/office/drawing/2010/main" val="0"/>
+                        </a:ext>
+                      </a:extLst>
+                    </a:blip>
+                    <a:srcRect/>
+                    <a:stretch>
+                      <a:fillRect/>
+                    </a:stretch>
+                  </pic:blipFill>
+                  <pic:spPr bwMode="auto">
+                    <a:xfrm>
+                      <a:off x="0" y="0"/>
+                      <a:ext cx="1326437" cy="1303079"/>
+                    </a:xfrm>
+                    <a:prstGeom prst="rect">
+                      <a:avLst/>
+                    </a:prstGeom>
+                    <a:noFill/>
+                    <a:ln>
+                      <a:noFill/>
+                    </a:ln>
+                  </pic:spPr>
+                </pic:pic>
+              </a:graphicData>
+            </a:graphic>
+          </wp:inline>
+        </w:drawing>
+      </w:r>
+      <w:r>
+        <w:rPr>
+          <w:rFonts w:ascii="Century Gothic" w:hAnsi="Century Gothic"/>
+          <w:noProof/>
+          <w:sz w:val="20"/>
+          <w:szCs w:val="20"/>
+          <w:lang w:eastAsia="de-CH"/>
+        </w:rPr>
+        <w:drawing>
+          <wp:inline distT="0" distB="0" distL="0" distR="0">
+            <wp:extent cx="1291427" cy="1278065"/>
+            <wp:effectExtent l="0" t="0" r="4445" b="0"/>
+            <wp:docPr id="3" name="Grafik 3" descr="C:\Users\ch0125\AppData\Local\Temp\Image.png"/>
+            <wp:cNvGraphicFramePr>
+              <a:graphicFrameLocks xmlns:a="http://schemas.openxmlformats.org/drawingml/2006/main" noChangeAspect="1"/>
+            </wp:cNvGraphicFramePr>
+            <a:graphic xmlns:a="http://schemas.openxmlformats.org/drawingml/2006/main">
+              <a:graphicData uri="http://schemas.openxmlformats.org/drawingml/2006/picture">
+                <pic:pic xmlns:pic="http://schemas.openxmlformats.org/drawingml/2006/picture">
+                  <pic:nvPicPr>
+                    <pic:cNvPr id="0" name="Picture 3" descr="C:\Users\ch0125\AppData\Local\Temp\Image.png"/>
+                    <pic:cNvPicPr>
+                      <a:picLocks noChangeAspect="1" noChangeArrowheads="1"/>
+                    </pic:cNvPicPr>
+                  </pic:nvPicPr>
+                  <pic:blipFill>
+                    <a:blip r:embed="rId12" cstate="print">
+                      <a:extLst>
+                        <a:ext uri="{28A0092B-C50C-407E-A947-70E740481C1C}">
+                          <a14:useLocalDpi xmlns:a14="http://schemas.microsoft.com/office/drawing/2010/main" val="0"/>
+                        </a:ext>
+                      </a:extLst>
+                    </a:blip>
+                    <a:srcRect/>
+                    <a:stretch>
+                      <a:fillRect/>
+                    </a:stretch>
+                  </pic:blipFill>
+                  <pic:spPr bwMode="auto">
+                    <a:xfrm>
+                      <a:off x="0" y="0"/>
+                      <a:ext cx="1314361" cy="1300762"/>
+                    </a:xfrm>
+                    <a:prstGeom prst="rect">
+                      <a:avLst/>
+                    </a:prstGeom>
+                    <a:noFill/>
+                    <a:ln>
+                      <a:noFill/>
+                    </a:ln>
+                  </pic:spPr>
+                </pic:pic>
+              </a:graphicData>
+            </a:graphic>
+          </wp:inline>
+        </w:drawing>
+      </w:r>
+      <w:r>
+        <w:rPr>
+          <w:rFonts w:ascii="Century Gothic" w:hAnsi="Century Gothic"/>
+          <w:noProof/>
+          <w:sz w:val="20"/>
+          <w:szCs w:val="20"/>
+          <w:lang w:eastAsia="de-CH"/>
+        </w:rPr>
+        <w:drawing>
+          <wp:inline distT="0" distB="0" distL="0" distR="0">
+            <wp:extent cx="1297697" cy="1280751"/>
+            <wp:effectExtent l="0" t="0" r="0" b="0"/>
+            <wp:docPr id="5" name="Grafik 5" descr="C:\Users\ch0125\AppData\Local\Temp\Image.png"/>
+            <wp:cNvGraphicFramePr>
+              <a:graphicFrameLocks xmlns:a="http://schemas.openxmlformats.org/drawingml/2006/main" noChangeAspect="1"/>
+            </wp:cNvGraphicFramePr>
+            <a:graphic xmlns:a="http://schemas.openxmlformats.org/drawingml/2006/main">
+              <a:graphicData uri="http://schemas.openxmlformats.org/drawingml/2006/picture">
+                <pic:pic xmlns:pic="http://schemas.openxmlformats.org/drawingml/2006/picture">
+                  <pic:nvPicPr>
+                    <pic:cNvPr id="0" name="Picture 5" descr="C:\Users\ch0125\AppData\Local\Temp\Image.png"/>
+                    <pic:cNvPicPr>
+                      <a:picLocks noChangeAspect="1" noChangeArrowheads="1"/>
+                    </pic:cNvPicPr>
+                  </pic:nvPicPr>
+                  <pic:blipFill>
+                    <a:blip r:embed="rId13" cstate="print">
+                      <a:extLst>
+                        <a:ext uri="{28A0092B-C50C-407E-A947-70E740481C1C}">
+                          <a14:useLocalDpi xmlns:a14="http://schemas.microsoft.com/office/drawing/2010/main" val="0"/>
+                        </a:ext>
+                      </a:extLst>
+                    </a:blip>
+                    <a:srcRect/>
+                    <a:stretch>
+                      <a:fillRect/>
+                    </a:stretch>
+                  </pic:blipFill>
+                  <pic:spPr bwMode="auto">
+                    <a:xfrm>
+                      <a:off x="0" y="0"/>
+                      <a:ext cx="1315262" cy="1298087"/>
+                    </a:xfrm>
+                    <a:prstGeom prst="rect">
+                      <a:avLst/>
+                    </a:prstGeom>
+                    <a:noFill/>
+                    <a:ln>
+                      <a:noFill/>
+                    </a:ln>
+                  </pic:spPr>
+                </pic:pic>
+              </a:graphicData>
+            </a:graphic>
+          </wp:inline>
+        </w:drawing>
+      </w:r>
+    </w:p>
+    <w:p>
+      <w:pPr>
+        <w:rPr>
+          <w:rFonts w:ascii="Century Gothic" w:hAnsi="Century Gothic"/>
+          <w:sz w:val="20"/>
+          <w:szCs w:val="20"/>
+        </w:rPr>
+      </w:pPr>
+      <w:bookmarkStart w:id="0" w:name="_GoBack"/>
+      <w:bookmarkEnd w:id="0"/>
     </w:p>
     <w:p>
       <w:pPr>

</xml_diff>